<commit_message>
edits to er diagram and project log
</commit_message>
<xml_diff>
--- a/EDR-Diagram.docx
+++ b/EDR-Diagram.docx
@@ -13,9 +13,17 @@
           <w:lang w:val="en-US"/>
         </w:rPr>
         <w:drawing>
-          <wp:inline distT="0" distB="0" distL="0" distR="0" wp14:anchorId="3B66E881" wp14:editId="5EF18005">
-            <wp:extent cx="5943600" cy="3427730"/>
-            <wp:effectExtent l="0" t="0" r="0" b="1270"/>
+          <wp:anchor distT="0" distB="0" distL="114300" distR="114300" simplePos="0" relativeHeight="251658240" behindDoc="0" locked="0" layoutInCell="1" allowOverlap="1" wp14:anchorId="3B66E881" wp14:editId="42B68EEC">
+            <wp:simplePos x="0" y="0"/>
+            <wp:positionH relativeFrom="page">
+              <wp:align>left</wp:align>
+            </wp:positionH>
+            <wp:positionV relativeFrom="paragraph">
+              <wp:posOffset>0</wp:posOffset>
+            </wp:positionV>
+            <wp:extent cx="7757160" cy="4473575"/>
+            <wp:effectExtent l="0" t="0" r="0" b="3175"/>
+            <wp:wrapSquare wrapText="bothSides"/>
             <wp:docPr id="2044434079" name="Picture 1" descr="A screenshot of a computer screen&#10;&#10;AI-generated content may be incorrect."/>
             <wp:cNvGraphicFramePr>
               <a:graphicFrameLocks xmlns:a="http://schemas.openxmlformats.org/drawingml/2006/main" noChangeAspect="1"/>
@@ -28,7 +36,13 @@
                     <pic:cNvPicPr/>
                   </pic:nvPicPr>
                   <pic:blipFill>
-                    <a:blip r:embed="rId4"/>
+                    <a:blip r:embed="rId4">
+                      <a:extLst>
+                        <a:ext uri="{28A0092B-C50C-407E-A947-70E740481C1C}">
+                          <a14:useLocalDpi xmlns:a14="http://schemas.microsoft.com/office/drawing/2010/main" val="0"/>
+                        </a:ext>
+                      </a:extLst>
+                    </a:blip>
                     <a:stretch>
                       <a:fillRect/>
                     </a:stretch>
@@ -36,7 +50,7 @@
                   <pic:spPr>
                     <a:xfrm>
                       <a:off x="0" y="0"/>
-                      <a:ext cx="5943600" cy="3427730"/>
+                      <a:ext cx="7771549" cy="4481925"/>
                     </a:xfrm>
                     <a:prstGeom prst="rect">
                       <a:avLst/>
@@ -45,7 +59,13 @@
                 </pic:pic>
               </a:graphicData>
             </a:graphic>
-          </wp:inline>
+            <wp14:sizeRelH relativeFrom="margin">
+              <wp14:pctWidth>0</wp14:pctWidth>
+            </wp14:sizeRelH>
+            <wp14:sizeRelV relativeFrom="margin">
+              <wp14:pctHeight>0</wp14:pctHeight>
+            </wp14:sizeRelV>
+          </wp:anchor>
         </w:drawing>
       </w:r>
     </w:p>

</xml_diff>